<commit_message>
edits to counterbalance & script
</commit_message>
<xml_diff>
--- a/Study Script.docx
+++ b/Study Script.docx
@@ -200,7 +200,13 @@
               <w:t>pictures</w:t>
             </w:r>
             <w:r>
-              <w:t xml:space="preserve"> is LIKE my favorite picture on the top?</w:t>
+              <w:t xml:space="preserve"> is LIKE </w:t>
+            </w:r>
+            <w:r>
+              <w:t>the</w:t>
+            </w:r>
+            <w:r>
+              <w:t xml:space="preserve"> picture on the top?</w:t>
             </w:r>
           </w:p>
           <w:p/>
@@ -216,13 +222,7 @@
           </w:p>
           <w:p>
             <w:r>
-              <w:t xml:space="preserve">One of these pictures is </w:t>
-            </w:r>
-            <w:r>
-              <w:t xml:space="preserve">NOT </w:t>
-            </w:r>
-            <w:r>
-              <w:t>LIKE the picture on the top. [use mouse to indicate the referenced pictures]</w:t>
+              <w:t>One of these pictures is NOT LIKE the picture on the top. [use mouse to indicate the referenced pictures]</w:t>
             </w:r>
           </w:p>
           <w:p>
@@ -233,13 +233,13 @@
               <w:t>e pictures</w:t>
             </w:r>
             <w:r>
-              <w:t xml:space="preserve"> is</w:t>
-            </w:r>
-            <w:r>
-              <w:t xml:space="preserve"> NOT</w:t>
-            </w:r>
-            <w:r>
-              <w:t xml:space="preserve"> LIKE my favorite picture on the top?</w:t>
+              <w:t xml:space="preserve"> is NOT LIKE </w:t>
+            </w:r>
+            <w:r>
+              <w:t>the</w:t>
+            </w:r>
+            <w:r>
+              <w:t xml:space="preserve"> picture on the top?</w:t>
             </w:r>
           </w:p>
           <w:p/>
@@ -359,7 +359,7 @@
           <w:p/>
           <w:p>
             <w:r>
-              <w:t>That was fun! Let’s watch it one more time!</w:t>
+              <w:t>Let’s watch it one more time!</w:t>
             </w:r>
           </w:p>
           <w:p>
@@ -554,36 +554,12 @@
               <w:t xml:space="preserve">Well, </w:t>
             </w:r>
             <w:r>
-              <w:t>o</w:t>
-            </w:r>
-            <w:r>
-              <w:t xml:space="preserve">ne of these </w:t>
-            </w:r>
-            <w:r>
-              <w:t>movi</w:t>
-            </w:r>
-            <w:r>
-              <w:t xml:space="preserve">es is LIKE the </w:t>
-            </w:r>
-            <w:r>
-              <w:t>movies at the start of our second game</w:t>
-            </w:r>
-            <w:r>
-              <w:t>.</w:t>
-            </w:r>
-          </w:p>
-          <w:p>
-            <w:r>
-              <w:t xml:space="preserve">Can you tell me which </w:t>
-            </w:r>
-            <w:r>
-              <w:t>movie</w:t>
-            </w:r>
-            <w:r>
-              <w:t xml:space="preserve"> is LIKE </w:t>
-            </w:r>
-            <w:r>
-              <w:t>the movies at the start of our second game?</w:t>
+              <w:t>one of these movies is LIKE the movies at the start of our second game.</w:t>
+            </w:r>
+          </w:p>
+          <w:p>
+            <w:r>
+              <w:t>Can you tell me which movie is LIKE the movies at the start of our second game?</w:t>
             </w:r>
           </w:p>
           <w:p/>

</xml_diff>

<commit_message>
edit script to ask if want to see vid again
</commit_message>
<xml_diff>
--- a/Study Script.docx
+++ b/Study Script.docx
@@ -510,6 +510,17 @@
           <w:p/>
           <w:p>
             <w:r>
+              <w:t>Do you want to watch the videos again?</w:t>
+            </w:r>
+          </w:p>
+          <w:p>
+            <w:r>
+              <w:t>[make note of kids who watch it more than 3x]</w:t>
+            </w:r>
+          </w:p>
+          <w:p/>
+          <w:p>
+            <w:r>
               <w:t>We</w:t>
             </w:r>
             <w:r>
@@ -528,6 +539,7 @@
           <w:p/>
           <w:p>
             <w:r>
+              <w:lastRenderedPageBreak/>
               <w:t xml:space="preserve">Do you remember those movies I showed </w:t>
             </w:r>
             <w:r>

</xml_diff>

<commit_message>
changed test Q phrasing
</commit_message>
<xml_diff>
--- a/Study Script.docx
+++ b/Study Script.docx
@@ -1,6 +1,6 @@
 
 <file path=word/document.xml><?xml version="1.0" encoding="utf-8"?>
-<w:document xmlns:wpc="http://schemas.microsoft.com/office/word/2010/wordprocessingCanvas" xmlns:cx="http://schemas.microsoft.com/office/drawing/2014/chartex" xmlns:cx1="http://schemas.microsoft.com/office/drawing/2015/9/8/chartex" xmlns:cx2="http://schemas.microsoft.com/office/drawing/2015/10/21/chartex" xmlns:cx3="http://schemas.microsoft.com/office/drawing/2016/5/9/chartex" xmlns:cx4="http://schemas.microsoft.com/office/drawing/2016/5/10/chartex" xmlns:cx5="http://schemas.microsoft.com/office/drawing/2016/5/11/chartex" xmlns:cx6="http://schemas.microsoft.com/office/drawing/2016/5/12/chartex" xmlns:cx7="http://schemas.microsoft.com/office/drawing/2016/5/13/chartex" xmlns:cx8="http://schemas.microsoft.com/office/drawing/2016/5/14/chartex" xmlns:mc="http://schemas.openxmlformats.org/markup-compatibility/2006" xmlns:aink="http://schemas.microsoft.com/office/drawing/2016/ink" xmlns:am3d="http://schemas.microsoft.com/office/drawing/2017/model3d" xmlns:o="urn:schemas-microsoft-com:office:office" xmlns:r="http://schemas.openxmlformats.org/officeDocument/2006/relationships" xmlns:m="http://schemas.openxmlformats.org/officeDocument/2006/math" xmlns:v="urn:schemas-microsoft-com:vml" xmlns:wp14="http://schemas.microsoft.com/office/word/2010/wordprocessingDrawing" xmlns:wp="http://schemas.openxmlformats.org/drawingml/2006/wordprocessingDrawing" xmlns:w10="urn:schemas-microsoft-com:office:word" xmlns:w="http://schemas.openxmlformats.org/wordprocessingml/2006/main" xmlns:w14="http://schemas.microsoft.com/office/word/2010/wordml" xmlns:w15="http://schemas.microsoft.com/office/word/2012/wordml" xmlns:w16cex="http://schemas.microsoft.com/office/word/2018/wordml/cex" xmlns:w16cid="http://schemas.microsoft.com/office/word/2016/wordml/cid" xmlns:w16="http://schemas.microsoft.com/office/word/2018/wordml" xmlns:w16se="http://schemas.microsoft.com/office/word/2015/wordml/symex" xmlns:wpg="http://schemas.microsoft.com/office/word/2010/wordprocessingGroup" xmlns:wpi="http://schemas.microsoft.com/office/word/2010/wordprocessingInk" xmlns:wne="http://schemas.microsoft.com/office/word/2006/wordml" xmlns:wps="http://schemas.microsoft.com/office/word/2010/wordprocessingShape" mc:Ignorable="w14 w15 w16se w16cid w16 w16cex wp14">
+<w:document xmlns:wpc="http://schemas.microsoft.com/office/word/2010/wordprocessingCanvas" xmlns:cx="http://schemas.microsoft.com/office/drawing/2014/chartex" xmlns:cx1="http://schemas.microsoft.com/office/drawing/2015/9/8/chartex" xmlns:cx2="http://schemas.microsoft.com/office/drawing/2015/10/21/chartex" xmlns:cx3="http://schemas.microsoft.com/office/drawing/2016/5/9/chartex" xmlns:cx4="http://schemas.microsoft.com/office/drawing/2016/5/10/chartex" xmlns:cx5="http://schemas.microsoft.com/office/drawing/2016/5/11/chartex" xmlns:cx6="http://schemas.microsoft.com/office/drawing/2016/5/12/chartex" xmlns:cx7="http://schemas.microsoft.com/office/drawing/2016/5/13/chartex" xmlns:cx8="http://schemas.microsoft.com/office/drawing/2016/5/14/chartex" xmlns:mc="http://schemas.openxmlformats.org/markup-compatibility/2006" xmlns:aink="http://schemas.microsoft.com/office/drawing/2016/ink" xmlns:am3d="http://schemas.microsoft.com/office/drawing/2017/model3d" xmlns:o="urn:schemas-microsoft-com:office:office" xmlns:r="http://schemas.openxmlformats.org/officeDocument/2006/relationships" xmlns:m="http://schemas.openxmlformats.org/officeDocument/2006/math" xmlns:v="urn:schemas-microsoft-com:vml" xmlns:wp14="http://schemas.microsoft.com/office/word/2010/wordprocessingDrawing" xmlns:wp="http://schemas.openxmlformats.org/drawingml/2006/wordprocessingDrawing" xmlns:w10="urn:schemas-microsoft-com:office:word" xmlns:w="http://schemas.openxmlformats.org/wordprocessingml/2006/main" xmlns:w14="http://schemas.microsoft.com/office/word/2010/wordml" xmlns:w15="http://schemas.microsoft.com/office/word/2012/wordml" xmlns:w16cex="http://schemas.microsoft.com/office/word/2018/wordml/cex" xmlns:w16cid="http://schemas.microsoft.com/office/word/2016/wordml/cid" xmlns:w16="http://schemas.microsoft.com/office/word/2018/wordml" xmlns:w16sdtdh="http://schemas.microsoft.com/office/word/2020/wordml/sdtdatahash" xmlns:w16se="http://schemas.microsoft.com/office/word/2015/wordml/symex" xmlns:wpg="http://schemas.microsoft.com/office/word/2010/wordprocessingGroup" xmlns:wpi="http://schemas.microsoft.com/office/word/2010/wordprocessingInk" xmlns:wne="http://schemas.microsoft.com/office/word/2006/wordml" xmlns:wps="http://schemas.microsoft.com/office/word/2010/wordprocessingShape" mc:Ignorable="w14 w15 w16se w16cid w16 w16cex w16sdtdh wp14">
   <w:body>
     <w:p/>
     <w:tbl>
@@ -180,7 +180,10 @@
               <w:t xml:space="preserve">One of these pictures is LIKE </w:t>
             </w:r>
             <w:r>
-              <w:t xml:space="preserve">the </w:t>
+              <w:t>the</w:t>
+            </w:r>
+            <w:r>
+              <w:t xml:space="preserve"> </w:t>
             </w:r>
             <w:r>
               <w:t>picture on the top. [use mouse to indicate</w:t>
@@ -194,13 +197,7 @@
           </w:p>
           <w:p>
             <w:r>
-              <w:t xml:space="preserve">Can you tell me which one of these </w:t>
-            </w:r>
-            <w:r>
-              <w:t>pictures</w:t>
-            </w:r>
-            <w:r>
-              <w:t xml:space="preserve"> is LIKE </w:t>
+              <w:t xml:space="preserve">Is it the (left color) picture or (right color) picture that is LIKE </w:t>
             </w:r>
             <w:r>
               <w:t>the</w:t>
@@ -209,6 +206,11 @@
               <w:t xml:space="preserve"> picture on the top?</w:t>
             </w:r>
           </w:p>
+          <w:p>
+            <w:r>
+              <w:t>[use mouse to indicate each picture referenced]</w:t>
+            </w:r>
+          </w:p>
           <w:p/>
           <w:p>
             <w:r>
@@ -227,21 +229,15 @@
           </w:p>
           <w:p>
             <w:r>
-              <w:t>Can you tell me which one of thes</w:t>
-            </w:r>
-            <w:r>
-              <w:t>e pictures</w:t>
-            </w:r>
-            <w:r>
-              <w:t xml:space="preserve"> is NOT LIKE </w:t>
-            </w:r>
-            <w:r>
-              <w:t>the</w:t>
-            </w:r>
-            <w:r>
-              <w:t xml:space="preserve"> picture on the top?</w:t>
-            </w:r>
-          </w:p>
+              <w:t>Is it the (left color) picture or (right color) picture that is NOT LIKE the picture on the top?</w:t>
+            </w:r>
+          </w:p>
+          <w:p>
+            <w:r>
+              <w:t>[use mouse to indicate each picture referenced]</w:t>
+            </w:r>
+          </w:p>
+          <w:p/>
           <w:p/>
           <w:p>
             <w:r>
@@ -263,6 +259,7 @@
           <w:p/>
           <w:p>
             <w:r>
+              <w:lastRenderedPageBreak/>
               <w:t xml:space="preserve">Total of 8 videos, each repeated </w:t>
             </w:r>
             <w:r>
@@ -297,6 +294,7 @@
           <w:p/>
           <w:p>
             <w:r>
+              <w:lastRenderedPageBreak/>
               <w:t>OK, it’s now time to play the second game! This is my favorite game! The reason that this is my favorite game is</w:t>
             </w:r>
             <w:r>
@@ -315,7 +313,6 @@
           <w:p/>
           <w:p>
             <w:r>
-              <w:lastRenderedPageBreak/>
               <w:t>These are fun movies! Let’s pay close attention</w:t>
             </w:r>
             <w:r>
@@ -485,6 +482,9 @@
               <w:t xml:space="preserve">I will play the </w:t>
             </w:r>
             <w:r>
+              <w:t xml:space="preserve">first </w:t>
+            </w:r>
+            <w:r>
               <w:t>movie</w:t>
             </w:r>
             <w:r>
@@ -499,7 +499,7 @@
           <w:p/>
           <w:p>
             <w:r>
-              <w:t>Let’s watch one more movie!</w:t>
+              <w:t>This is the second movie.</w:t>
             </w:r>
           </w:p>
           <w:p>
@@ -510,7 +510,13 @@
           <w:p/>
           <w:p>
             <w:r>
-              <w:t>Do you want to watch the videos again?</w:t>
+              <w:t xml:space="preserve">Do you want to watch the </w:t>
+            </w:r>
+            <w:r>
+              <w:t>movie</w:t>
+            </w:r>
+            <w:r>
+              <w:t>s again?</w:t>
             </w:r>
           </w:p>
           <w:p>
@@ -521,6 +527,7 @@
           <w:p/>
           <w:p>
             <w:r>
+              <w:lastRenderedPageBreak/>
               <w:t>We</w:t>
             </w:r>
             <w:r>
@@ -539,7 +546,6 @@
           <w:p/>
           <w:p>
             <w:r>
-              <w:lastRenderedPageBreak/>
               <w:t xml:space="preserve">Do you remember those movies I showed </w:t>
             </w:r>
             <w:r>
@@ -571,7 +577,36 @@
           </w:p>
           <w:p>
             <w:r>
-              <w:t>Can you tell me which movie is LIKE the movies at the start of our second game?</w:t>
+              <w:t>Is it the 1</w:t>
+            </w:r>
+            <w:r>
+              <w:rPr>
+                <w:vertAlign w:val="superscript"/>
+              </w:rPr>
+              <w:t>st</w:t>
+            </w:r>
+            <w:r>
+              <w:t xml:space="preserve"> movie (left) or the 2</w:t>
+            </w:r>
+            <w:r>
+              <w:rPr>
+                <w:vertAlign w:val="superscript"/>
+              </w:rPr>
+              <w:t>nd</w:t>
+            </w:r>
+            <w:r>
+              <w:t xml:space="preserve"> movie (right) that is LIKE the movies at the start of the second game?</w:t>
+            </w:r>
+          </w:p>
+          <w:p>
+            <w:r>
+              <w:t xml:space="preserve">[use mouse to indicate each </w:t>
+            </w:r>
+            <w:r>
+              <w:t xml:space="preserve">video </w:t>
+            </w:r>
+            <w:r>
+              <w:t>referenced]</w:t>
             </w:r>
           </w:p>
           <w:p/>
@@ -587,7 +622,42 @@
           </w:p>
           <w:p>
             <w:r>
-              <w:t>Can you tell me which movie is NOT LIKE the movies at the start of our second game?</w:t>
+              <w:t>Is it the 1</w:t>
+            </w:r>
+            <w:r>
+              <w:rPr>
+                <w:vertAlign w:val="superscript"/>
+              </w:rPr>
+              <w:t>st</w:t>
+            </w:r>
+            <w:r>
+              <w:t xml:space="preserve"> movie (left) or the 2</w:t>
+            </w:r>
+            <w:r>
+              <w:rPr>
+                <w:vertAlign w:val="superscript"/>
+              </w:rPr>
+              <w:t>nd</w:t>
+            </w:r>
+            <w:r>
+              <w:t xml:space="preserve"> movie (right) that</w:t>
+            </w:r>
+            <w:r>
+              <w:t xml:space="preserve"> </w:t>
+            </w:r>
+            <w:r>
+              <w:t>is NOT LIKE the movies at the start of our second game?</w:t>
+            </w:r>
+          </w:p>
+          <w:p>
+            <w:r>
+              <w:t xml:space="preserve">[use mouse to indicate each </w:t>
+            </w:r>
+            <w:r>
+              <w:t>video</w:t>
+            </w:r>
+            <w:r>
+              <w:t xml:space="preserve"> referenced]</w:t>
             </w:r>
           </w:p>
         </w:tc>
@@ -605,7 +675,7 @@
 </file>
 
 <file path=word/styles.xml><?xml version="1.0" encoding="utf-8"?>
-<w:styles xmlns:mc="http://schemas.openxmlformats.org/markup-compatibility/2006" xmlns:r="http://schemas.openxmlformats.org/officeDocument/2006/relationships" xmlns:w="http://schemas.openxmlformats.org/wordprocessingml/2006/main" xmlns:w14="http://schemas.microsoft.com/office/word/2010/wordml" xmlns:w15="http://schemas.microsoft.com/office/word/2012/wordml" xmlns:w16cex="http://schemas.microsoft.com/office/word/2018/wordml/cex" xmlns:w16cid="http://schemas.microsoft.com/office/word/2016/wordml/cid" xmlns:w16="http://schemas.microsoft.com/office/word/2018/wordml" xmlns:w16se="http://schemas.microsoft.com/office/word/2015/wordml/symex" mc:Ignorable="w14 w15 w16se w16cid w16 w16cex">
+<w:styles xmlns:mc="http://schemas.openxmlformats.org/markup-compatibility/2006" xmlns:r="http://schemas.openxmlformats.org/officeDocument/2006/relationships" xmlns:w="http://schemas.openxmlformats.org/wordprocessingml/2006/main" xmlns:w14="http://schemas.microsoft.com/office/word/2010/wordml" xmlns:w15="http://schemas.microsoft.com/office/word/2012/wordml" xmlns:w16cex="http://schemas.microsoft.com/office/word/2018/wordml/cex" xmlns:w16cid="http://schemas.microsoft.com/office/word/2016/wordml/cid" xmlns:w16="http://schemas.microsoft.com/office/word/2018/wordml" xmlns:w16sdtdh="http://schemas.microsoft.com/office/word/2020/wordml/sdtdatahash" xmlns:w16se="http://schemas.microsoft.com/office/word/2015/wordml/symex" mc:Ignorable="w14 w15 w16se w16cid w16 w16cex w16sdtdh">
   <w:docDefaults>
     <w:rPrDefault>
       <w:rPr>

</xml_diff>

<commit_message>
docs reflect change in pretest and test Q formats
</commit_message>
<xml_diff>
--- a/Study Script.docx
+++ b/Study Script.docx
@@ -119,31 +119,33 @@
               <w:t xml:space="preserve">pretest </w:t>
             </w:r>
             <w:r>
-              <w:t xml:space="preserve">picture (image of </w:t>
+              <w:t xml:space="preserve">picture </w:t>
+            </w:r>
+            <w:r>
+              <w:t xml:space="preserve">1 </w:t>
+            </w:r>
+            <w:r>
+              <w:t xml:space="preserve">(image of </w:t>
             </w:r>
             <w:r>
               <w:t xml:space="preserve">purple blob on top and </w:t>
             </w:r>
             <w:r>
-              <w:t>blue blo</w:t>
-            </w:r>
-            <w:r>
-              <w:t>b and</w:t>
-            </w:r>
-            <w:r>
-              <w:t xml:space="preserve"> </w:t>
-            </w:r>
-            <w:r>
-              <w:t>yellow blob</w:t>
-            </w:r>
-            <w:r>
-              <w:t xml:space="preserve"> on bottom</w:t>
-            </w:r>
-            <w:r>
-              <w:t>)</w:t>
-            </w:r>
-          </w:p>
-          <w:p/>
+              <w:t>another blob on bottom)</w:t>
+            </w:r>
+          </w:p>
+          <w:p/>
+          <w:p/>
+          <w:p/>
+          <w:p/>
+          <w:p/>
+          <w:p/>
+          <w:p/>
+          <w:p>
+            <w:r>
+              <w:t>Show pretest picture 2 (image of purple blob on top and another blob on bottom)</w:t>
+            </w:r>
+          </w:p>
         </w:tc>
         <w:tc>
           <w:tcPr>
@@ -163,24 +165,30 @@
           <w:p/>
           <w:p>
             <w:r>
-              <w:t>[</w:t>
-            </w:r>
-            <w:r>
-              <w:t>screen should show 3 images</w:t>
-            </w:r>
-            <w:r>
-              <w:t>]</w:t>
-            </w:r>
-          </w:p>
-          <w:p/>
-          <w:p>
-            <w:r>
               <w:t>[positive framing]</w:t>
             </w:r>
           </w:p>
           <w:p>
             <w:r>
-              <w:t xml:space="preserve">Is this [left color] picture LIKE the one on top OR is this [right color[ picture LIKE the one on top? Can you tell me or show me which one is LIKE the picture on top? </w:t>
+              <w:t>Is this [</w:t>
+            </w:r>
+            <w:r>
+              <w:t>bottom</w:t>
+            </w:r>
+            <w:r>
+              <w:t xml:space="preserve"> color] picture LIKE the one on top</w:t>
+            </w:r>
+            <w:r>
+              <w:t xml:space="preserve">? </w:t>
+            </w:r>
+            <w:r>
+              <w:t xml:space="preserve">Can you tell me </w:t>
+            </w:r>
+            <w:r>
+              <w:t xml:space="preserve">whether the [bottom color] picture </w:t>
+            </w:r>
+            <w:r>
+              <w:t xml:space="preserve">is LIKE the picture on top? </w:t>
             </w:r>
           </w:p>
           <w:p>
@@ -201,12 +209,36 @@
           </w:p>
           <w:p>
             <w:r>
-              <w:t>Is this [left color] picture NOT LIKE the one on top OR is this [right color] picture NOT LIKE the one on top? Can you tell me or show me which one is NOT LIKE the picture on top?</w:t>
+              <w:t>Is this [</w:t>
+            </w:r>
+            <w:r>
+              <w:t>bottom</w:t>
+            </w:r>
+            <w:r>
+              <w:t xml:space="preserve"> color] picture NOT LIKE the one on top</w:t>
+            </w:r>
+            <w:r>
+              <w:t xml:space="preserve">? </w:t>
+            </w:r>
+            <w:r>
+              <w:t xml:space="preserve">Can you tell me </w:t>
+            </w:r>
+            <w:r>
+              <w:t xml:space="preserve">whether the [bottom color] picture is </w:t>
+            </w:r>
+            <w:r>
+              <w:t>NOT LIKE the picture on top?</w:t>
             </w:r>
           </w:p>
           <w:p>
             <w:r>
               <w:t>[use mouse to indicate each picture referenced]</w:t>
+            </w:r>
+          </w:p>
+          <w:p/>
+          <w:p>
+            <w:r>
+              <w:t>[Repeat the Qs with pretest picture 2]</w:t>
             </w:r>
           </w:p>
           <w:p/>
@@ -282,7 +314,6 @@
           <w:p/>
           <w:p>
             <w:r>
-              <w:lastRenderedPageBreak/>
               <w:t>These are fun movies! Let’s pay close attention</w:t>
             </w:r>
             <w:r>
@@ -385,25 +416,42 @@
               <w:t xml:space="preserve">Show </w:t>
             </w:r>
             <w:r>
-              <w:t xml:space="preserve">the </w:t>
-            </w:r>
-            <w:r>
-              <w:t>2</w:t>
-            </w:r>
-            <w:r>
-              <w:t xml:space="preserve"> test trial videos in </w:t>
-            </w:r>
-            <w:proofErr w:type="gramStart"/>
-            <w:r>
-              <w:t>side by side</w:t>
-            </w:r>
-            <w:proofErr w:type="gramEnd"/>
-            <w:r>
-              <w:t xml:space="preserve"> format </w:t>
-            </w:r>
-          </w:p>
-          <w:p/>
-          <w:p/>
+              <w:t xml:space="preserve">the first test trial video </w:t>
+            </w:r>
+          </w:p>
+          <w:p/>
+          <w:p/>
+          <w:p/>
+          <w:p/>
+          <w:p/>
+          <w:p/>
+          <w:p/>
+          <w:p/>
+          <w:p/>
+          <w:p/>
+          <w:p/>
+          <w:p/>
+          <w:p/>
+          <w:p/>
+          <w:p/>
+          <w:p/>
+          <w:p/>
+          <w:p/>
+          <w:p/>
+          <w:p/>
+          <w:p/>
+          <w:p/>
+          <w:p/>
+          <w:p/>
+          <w:p/>
+          <w:p/>
+          <w:p/>
+          <w:p/>
+          <w:p>
+            <w:r>
+              <w:t xml:space="preserve">Show the second test trial video </w:t>
+            </w:r>
+          </w:p>
         </w:tc>
         <w:tc>
           <w:tcPr>
@@ -411,6 +459,7 @@
           </w:tcPr>
           <w:p>
             <w:r>
+              <w:lastRenderedPageBreak/>
               <w:t xml:space="preserve"> </w:t>
             </w:r>
           </w:p>
@@ -428,31 +477,31 @@
               <w:t xml:space="preserve">fun </w:t>
             </w:r>
             <w:r>
-              <w:t xml:space="preserve">movies! </w:t>
-            </w:r>
-            <w:r>
-              <w:t>Please pay close</w:t>
-            </w:r>
-            <w:r>
-              <w:t xml:space="preserve"> attention to th</w:t>
-            </w:r>
-            <w:r>
-              <w:t>ese</w:t>
-            </w:r>
-            <w:r>
-              <w:t xml:space="preserve"> movies, OK? </w:t>
-            </w:r>
-            <w:r>
-              <w:t>This is because I am going to ask you some questions about them at the end of our game!</w:t>
-            </w:r>
-          </w:p>
-          <w:p/>
-          <w:p>
-            <w:r>
-              <w:t xml:space="preserve">I will play the </w:t>
-            </w:r>
-            <w:r>
-              <w:t xml:space="preserve">first </w:t>
+              <w:t>movies</w:t>
+            </w:r>
+            <w:r>
+              <w:t xml:space="preserve"> and th</w:t>
+            </w:r>
+            <w:r>
+              <w:t>e</w:t>
+            </w:r>
+            <w:r>
+              <w:t>n</w:t>
+            </w:r>
+            <w:r>
+              <w:t xml:space="preserve"> I am going to ask you some questions about them</w:t>
+            </w:r>
+            <w:r>
+              <w:t>!</w:t>
+            </w:r>
+          </w:p>
+          <w:p/>
+          <w:p>
+            <w:r>
+              <w:t>I will play the</w:t>
+            </w:r>
+            <w:r>
+              <w:t xml:space="preserve"> </w:t>
             </w:r>
             <w:r>
               <w:t>movie</w:t>
@@ -461,37 +510,27 @@
               <w:t xml:space="preserve"> now.</w:t>
             </w:r>
           </w:p>
-          <w:p>
-            <w:r>
-              <w:t>[play left video]</w:t>
-            </w:r>
-          </w:p>
-          <w:p/>
-          <w:p>
-            <w:r>
-              <w:t>This is the second movie.</w:t>
-            </w:r>
-          </w:p>
-          <w:p>
-            <w:r>
-              <w:t>[play right video]</w:t>
-            </w:r>
-          </w:p>
-          <w:p/>
-          <w:p>
-            <w:r>
-              <w:t xml:space="preserve">Do you want to watch the </w:t>
-            </w:r>
-            <w:r>
-              <w:t>movie</w:t>
-            </w:r>
-            <w:r>
-              <w:t>s again?</w:t>
-            </w:r>
-          </w:p>
-          <w:p>
-            <w:r>
-              <w:t>[make note of kids who watch it more than 3x]</w:t>
+          <w:p/>
+          <w:p>
+            <w:r>
+              <w:t>We will watch the movie again.</w:t>
+            </w:r>
+          </w:p>
+          <w:p/>
+          <w:p>
+            <w:r>
+              <w:t>Do you want to watch the movie again?</w:t>
+            </w:r>
+          </w:p>
+          <w:p>
+            <w:r>
+              <w:t>[make note of kids who watch it 3</w:t>
+            </w:r>
+            <w:r>
+              <w:t xml:space="preserve"> or more times</w:t>
+            </w:r>
+            <w:r>
+              <w:t>]</w:t>
             </w:r>
           </w:p>
           <w:p/>
@@ -512,74 +551,81 @@
           <w:p/>
           <w:p>
             <w:r>
+              <w:t>[positive framing]</w:t>
+            </w:r>
+          </w:p>
+          <w:p>
+            <w:r>
+              <w:t>Is this movie LIKE the</w:t>
+            </w:r>
+            <w:r>
+              <w:t xml:space="preserve"> many</w:t>
+            </w:r>
+            <w:r>
+              <w:t xml:space="preserve"> movies you saw</w:t>
+            </w:r>
+            <w:r>
+              <w:t xml:space="preserve"> earlier</w:t>
+            </w:r>
+            <w:r>
+              <w:t xml:space="preserve">? Can you tell me </w:t>
+            </w:r>
+            <w:r>
+              <w:t xml:space="preserve">whether this movie </w:t>
+            </w:r>
+            <w:r>
+              <w:t xml:space="preserve">is LIKE </w:t>
+            </w:r>
+            <w:r>
+              <w:t xml:space="preserve">many </w:t>
+            </w:r>
+            <w:r>
+              <w:t>movies you saw</w:t>
+            </w:r>
+            <w:r>
+              <w:t xml:space="preserve"> earlier</w:t>
+            </w:r>
+            <w:r>
+              <w:t xml:space="preserve">? </w:t>
+            </w:r>
+          </w:p>
+          <w:p/>
+          <w:p>
+            <w:r>
+              <w:t>[negative framing]</w:t>
+            </w:r>
+          </w:p>
+          <w:p>
+            <w:r>
               <w:lastRenderedPageBreak/>
-              <w:t>[positive framing]</w:t>
-            </w:r>
-          </w:p>
-          <w:p>
-            <w:r>
-              <w:t xml:space="preserve">Is this [left] movie LIKE the movies you saw or is this [right] movie LIKE the movies you saw? </w:t>
-            </w:r>
-            <w:r>
-              <w:t xml:space="preserve">Can you tell me or show me which one is LIKE the </w:t>
-            </w:r>
-            <w:r>
-              <w:t>movies you saw?</w:t>
-            </w:r>
-            <w:r>
-              <w:t xml:space="preserve"> </w:t>
-            </w:r>
-          </w:p>
-          <w:p>
-            <w:r>
-              <w:t xml:space="preserve">[use mouse to indicate each </w:t>
-            </w:r>
-            <w:r>
-              <w:t xml:space="preserve">video </w:t>
-            </w:r>
-            <w:r>
-              <w:t>referenced]</w:t>
-            </w:r>
-          </w:p>
-          <w:p/>
-          <w:p>
-            <w:r>
-              <w:t>[negative framing]</w:t>
-            </w:r>
-          </w:p>
-          <w:p>
-            <w:r>
-              <w:t xml:space="preserve">Is this [left] movie </w:t>
+              <w:t xml:space="preserve">Is this movie </w:t>
             </w:r>
             <w:r>
               <w:t xml:space="preserve">NOT </w:t>
             </w:r>
             <w:r>
-              <w:t xml:space="preserve">LIKE the movies you saw or is this [right] movie </w:t>
+              <w:t xml:space="preserve">LIKE the many movies you saw earlier? Can you tell me whether this movie is </w:t>
             </w:r>
             <w:r>
               <w:t xml:space="preserve">NOT </w:t>
             </w:r>
             <w:r>
-              <w:t xml:space="preserve">LIKE the movies you saw? Can you tell me or show me which one is </w:t>
-            </w:r>
-            <w:r>
-              <w:t xml:space="preserve">NOT </w:t>
-            </w:r>
-            <w:r>
-              <w:t xml:space="preserve">LIKE the movies you saw? </w:t>
-            </w:r>
-          </w:p>
-          <w:p/>
-          <w:p>
-            <w:r>
-              <w:t xml:space="preserve">[use mouse to indicate each </w:t>
-            </w:r>
-            <w:r>
-              <w:t>video</w:t>
-            </w:r>
-            <w:r>
-              <w:t xml:space="preserve"> referenced]</w:t>
+              <w:t xml:space="preserve">LIKE many movies you saw earlier? </w:t>
+            </w:r>
+          </w:p>
+          <w:p/>
+          <w:p>
+            <w:r>
+              <w:t>[repeat process with 2</w:t>
+            </w:r>
+            <w:r>
+              <w:rPr>
+                <w:vertAlign w:val="superscript"/>
+              </w:rPr>
+              <w:t>nd</w:t>
+            </w:r>
+            <w:r>
+              <w:t xml:space="preserve"> test trial video]</w:t>
             </w:r>
           </w:p>
         </w:tc>

</xml_diff>